<commit_message>
Updated README and project documents
</commit_message>
<xml_diff>
--- a/MSDS696_ProjectProposal_CSmith_NBA3s.docx
+++ b/MSDS696_ProjectProposal_CSmith_NBA3s.docx
@@ -71,7 +71,7 @@
         <w:spacing w:after="0" w:line="240" w:lineRule="auto"/>
       </w:pPr>
       <w:r>
-        <w:t>Too Many Threes? A Data-Driven NBA Debate</w:t>
+        <w:t>The Three-Point Revolution: Is It Changing Basketball for Better or Worse?</w:t>
       </w:r>
     </w:p>
     <w:p>
@@ -275,31 +275,7 @@
         <w:spacing w:after="0" w:line="240" w:lineRule="auto"/>
       </w:pPr>
       <w:r>
-        <w:t>NBA Statistics:</w:t>
-      </w:r>
-      <w:r>
-        <w:t xml:space="preserve"> </w:t>
-      </w:r>
-      <w:r>
-        <w:t>Three-point attempts per game, mid-range shot frequency, shooting percentages</w:t>
-      </w:r>
-      <w:r>
-        <w:t>, g</w:t>
-      </w:r>
-      <w:r>
-        <w:t>ame outcomes (score differentials, blowouts, overtime games, competitiveness)</w:t>
-      </w:r>
-      <w:r>
-        <w:t xml:space="preserve">, and </w:t>
-      </w:r>
-      <w:r>
-        <w:t>player shot selection trends</w:t>
-      </w:r>
-      <w:r>
-        <w:t>; s</w:t>
-      </w:r>
-      <w:r>
-        <w:t>ources: Basketball Reference, NBA statistics</w:t>
+        <w:t>NBA Statistics: Three-point attempts per game, mid-range shot frequency, shooting percentages, game outcomes (score differentials, blowouts, overtime games, competitiveness), and player shot selection trends; sources: Basketball Reference, NBA statistics</w:t>
       </w:r>
     </w:p>
     <w:p>
@@ -313,25 +289,7 @@
       </w:pPr>
       <w:r>
         <w:lastRenderedPageBreak/>
-        <w:t>TV Ratings &amp; Fan Engagement:</w:t>
-      </w:r>
-      <w:r>
-        <w:t xml:space="preserve"> </w:t>
-      </w:r>
-      <w:r>
-        <w:t>Yearly NBA Finals, regular-season, and playoff ratings</w:t>
-      </w:r>
-      <w:r>
-        <w:t>, a</w:t>
-      </w:r>
-      <w:r>
-        <w:t>ttendance data and ticket sales over time</w:t>
-      </w:r>
-      <w:r>
-        <w:t>; s</w:t>
-      </w:r>
-      <w:r>
-        <w:t>ources: Sports Business Journal, ESPN, NBA revenue reports</w:t>
+        <w:t>TV Ratings &amp; Fan Engagement: Yearly NBA Finals, regular-season, and playoff ratings, attendance data and ticket sales over time; sources: Sports Business Journal, ESPN, NBA revenue reports</w:t>
       </w:r>
     </w:p>
     <w:p>
@@ -344,10 +302,7 @@
         <w:spacing w:after="0" w:line="240" w:lineRule="auto"/>
       </w:pPr>
       <w:r>
-        <w:t>Social Media Sentiment Data:</w:t>
-      </w:r>
-      <w:r>
-        <w:t xml:space="preserve"> </w:t>
+        <w:t xml:space="preserve">Social Media Sentiment Data: </w:t>
       </w:r>
       <w:proofErr w:type="gramStart"/>
       <w:r>
@@ -355,53 +310,20 @@
       </w:r>
       <w:proofErr w:type="gramEnd"/>
       <w:r>
-        <w:t xml:space="preserve"> and Reddit discussions on three-point shooting, game excitement, and competitiveness</w:t>
-      </w:r>
-      <w:r>
-        <w:t>, t</w:t>
-      </w:r>
-      <w:r>
-        <w:t>ext analysis of fan opinions on whether the game has become less entertaining</w:t>
-      </w:r>
-      <w:r>
-        <w:t>; s</w:t>
-      </w:r>
-      <w:r>
-        <w:t>ources: Reddit</w:t>
-      </w:r>
-      <w:r>
-        <w:t xml:space="preserve">, </w:t>
-      </w:r>
-      <w:r>
-        <w:t xml:space="preserve">YouTube comments on NBA debates, other </w:t>
-      </w:r>
-      <w:r>
-        <w:t>social media platforms.</w:t>
-      </w:r>
-    </w:p>
-    <w:p>
-      <w:pPr>
-        <w:spacing w:after="0" w:line="240" w:lineRule="auto"/>
-      </w:pPr>
-    </w:p>
-    <w:p>
-      <w:pPr>
-        <w:spacing w:after="0" w:line="240" w:lineRule="auto"/>
-      </w:pPr>
-      <w:r>
-        <w:t xml:space="preserve">I expect the structured data (NBA stats, TV ratings) to be </w:t>
-      </w:r>
-      <w:r>
-        <w:t>a smaller dataset</w:t>
-      </w:r>
-      <w:r>
-        <w:t>, while the social media data could be 500MB+ depending on the volume of scraped text.</w:t>
-      </w:r>
-      <w:r>
-        <w:t xml:space="preserve"> </w:t>
-      </w:r>
-      <w:r>
-        <w:t>Data collection and preprocessing should take 1-2 weeks.</w:t>
+        <w:t xml:space="preserve"> and Reddit discussions on three-point shooting, game excitement, and competitiveness, text analysis of fan opinions on whether the game has become less entertaining; sources: Reddit, YouTube comments on NBA debates, other social media platforms.</w:t>
+      </w:r>
+    </w:p>
+    <w:p>
+      <w:pPr>
+        <w:spacing w:after="0" w:line="240" w:lineRule="auto"/>
+      </w:pPr>
+    </w:p>
+    <w:p>
+      <w:pPr>
+        <w:spacing w:after="0" w:line="240" w:lineRule="auto"/>
+      </w:pPr>
+      <w:r>
+        <w:t>I expect the structured data (NBA stats, TV ratings) to be a smaller dataset, while the social media data could be 500MB+ depending on the volume of scraped text. Data collection and preprocessing should take 1-2 weeks.</w:t>
       </w:r>
     </w:p>
     <w:p>
@@ -648,10 +570,7 @@
           </w:tcPr>
           <w:p>
             <w:r>
-              <w:t>Project proposal and research plan</w:t>
-            </w:r>
-            <w:r>
-              <w:t>.</w:t>
+              <w:t>Project proposal and research plan.</w:t>
             </w:r>
           </w:p>
         </w:tc>
@@ -676,10 +595,7 @@
               <w:t>Data collection: begin web scaping and find relevant data sources</w:t>
             </w:r>
             <w:r>
-              <w:t>. C</w:t>
-            </w:r>
-            <w:r>
-              <w:t>lean and preprocess data (handle missing values, structure datasets). Start exploratory data analysis (EDA).</w:t>
+              <w:t>. Clean and preprocess data (handle missing values, structure datasets). Start exploratory data analysis (EDA).</w:t>
             </w:r>
           </w:p>
         </w:tc>
@@ -702,10 +618,7 @@
           </w:tcPr>
           <w:p>
             <w:r>
-              <w:t>Continue EDA, create initial visualizations of three-point trends</w:t>
-            </w:r>
-            <w:r>
-              <w:t>.</w:t>
+              <w:t>Continue EDA, create initial visualizations of three-point trends.</w:t>
             </w:r>
           </w:p>
         </w:tc>

</xml_diff>